<commit_message>
Add the detailed image when translate book
</commit_message>
<xml_diff>
--- a/Dịch sách - chương 3(1-4).docx
+++ b/Dịch sách - chương 3(1-4).docx
@@ -626,55 +626,7 @@
           <w:szCs w:val="32"/>
           <w:lang w:val="vi-VN"/>
         </w:rPr>
-        <w:t xml:space="preserve">Ý tưởng về các hệ thống bên ngoài như các tác nhân không được nhầm lẫn với các </w:t>
-      </w:r>
-      <w:r>
-        <w:rPr>
-          <w:sz w:val="32"/>
-          <w:szCs w:val="32"/>
-          <w:lang w:val="vi-VN"/>
-        </w:rPr>
-        <w:t xml:space="preserve">actor </w:t>
-      </w:r>
-      <w:r>
-        <w:rPr>
-          <w:sz w:val="32"/>
-          <w:szCs w:val="32"/>
-          <w:lang w:val="vi-VN"/>
-        </w:rPr>
-        <w:t xml:space="preserve">nội bộ là các thành phần của hệ thống đang được phát triển. Ví dụ, một hệ thống quản lý cơ sở dữ liệu (DBMS), được sử dụng để thực hiện dữ liệu tồn tại cho hệ thống đang được phát triển, không phải là một </w:t>
-      </w:r>
-      <w:r>
-        <w:rPr>
-          <w:sz w:val="32"/>
-          <w:szCs w:val="32"/>
-          <w:lang w:val="vi-VN"/>
-        </w:rPr>
-        <w:t xml:space="preserve">actor </w:t>
-      </w:r>
-      <w:r>
-        <w:rPr>
-          <w:sz w:val="32"/>
-          <w:szCs w:val="32"/>
-          <w:lang w:val="vi-VN"/>
-        </w:rPr>
-        <w:t>mà là một phần của kiến ​​trúc bên trong của hệ thống. Các quy tắc sau đây có thể giúp xác định một cách thích hợp các hệ thống bên ngoài có thể</w:t>
-      </w:r>
-      <w:r>
-        <w:rPr>
-          <w:sz w:val="32"/>
-          <w:szCs w:val="32"/>
-          <w:lang w:val="vi-VN"/>
-        </w:rPr>
-        <w:t xml:space="preserve"> là các actor</w:t>
-      </w:r>
-      <w:r>
-        <w:rPr>
-          <w:sz w:val="32"/>
-          <w:szCs w:val="32"/>
-          <w:lang w:val="vi-VN"/>
-        </w:rPr>
-        <w:t>:</w:t>
+        <w:t>Ý tưởng về các hệ thống bên ngoài như các tác nhân không được nhầm lẫn với các actor nội bộ là các thành phần của hệ thống đang được phát triển. Ví dụ, một hệ thống quản lý cơ sở dữ liệu (DBMS), được sử dụng để thực hiện dữ liệu tồn tại cho hệ thống đang được phát triển, không phải là một actor mà là một phần của kiến ​​trúc bên trong của hệ thống. Các quy tắc sau đây có thể giúp xác định một cách thích hợp các hệ thống bên ngoài có thể là các actor:</w:t>
       </w:r>
     </w:p>
     <w:p>
@@ -916,7 +868,113 @@
           <w:szCs w:val="32"/>
           <w:lang w:val="vi-VN"/>
         </w:rPr>
-        <w:t xml:space="preserve"> (Phần 2.3) ở một số khía cạnh. Ví dụ, các </w:t>
+        <w:t xml:space="preserve"> (Phần 2.3) ở một số khía cạnh. Ví dụ, các actor </w:t>
+      </w:r>
+      <w:r>
+        <w:rPr>
+          <w:sz w:val="32"/>
+          <w:szCs w:val="32"/>
+          <w:lang w:val="vi-VN"/>
+        </w:rPr>
+        <w:t>nghiệp vụ</w:t>
+      </w:r>
+      <w:r>
+        <w:rPr>
+          <w:sz w:val="32"/>
+          <w:szCs w:val="32"/>
+          <w:lang w:val="vi-VN"/>
+        </w:rPr>
+        <w:t xml:space="preserve"> có thể phải mất hàng ngày hoặc thậm chí hàng tuần để thực hiện một thể hiện usecase business, trong khi </w:t>
+      </w:r>
+      <w:r>
+        <w:rPr>
+          <w:sz w:val="32"/>
+          <w:szCs w:val="32"/>
+          <w:lang w:val="vi-VN"/>
+        </w:rPr>
+        <w:t>usecase</w:t>
+      </w:r>
+      <w:r>
+        <w:rPr>
+          <w:sz w:val="32"/>
+          <w:szCs w:val="32"/>
+          <w:lang w:val="vi-VN"/>
+        </w:rPr>
+        <w:t xml:space="preserve"> hệ thống thường được thực hiện trong một thời gian ngắn, thường là vài phút, với một hoặc một vài actor tương tác với một hệ thống và có được một sự nhất quán Và hoàn thành kết quả cho ít nhất một trong những mục tiêu của họ. </w:t>
+      </w:r>
+      <w:r>
+        <w:rPr>
+          <w:sz w:val="32"/>
+          <w:szCs w:val="32"/>
+          <w:lang w:val="vi-VN"/>
+        </w:rPr>
+        <w:t>Usecase</w:t>
+      </w:r>
+      <w:r>
+        <w:rPr>
+          <w:sz w:val="32"/>
+          <w:szCs w:val="32"/>
+          <w:lang w:val="vi-VN"/>
+        </w:rPr>
+        <w:t xml:space="preserve"> hệ thống cũng phải được thực hiện mà không bị gián đoạn trong khi </w:t>
+      </w:r>
+      <w:r>
+        <w:rPr>
+          <w:sz w:val="32"/>
+          <w:szCs w:val="32"/>
+          <w:lang w:val="vi-VN"/>
+        </w:rPr>
+        <w:t>usecase</w:t>
+      </w:r>
+      <w:r>
+        <w:rPr>
+          <w:sz w:val="32"/>
+          <w:szCs w:val="32"/>
+          <w:lang w:val="vi-VN"/>
+        </w:rPr>
+        <w:t xml:space="preserve"> </w:t>
+      </w:r>
+      <w:r>
+        <w:rPr>
+          <w:sz w:val="32"/>
+          <w:szCs w:val="32"/>
+          <w:lang w:val="vi-VN"/>
+        </w:rPr>
+        <w:t>nghiệp vụ</w:t>
+      </w:r>
+      <w:r>
+        <w:rPr>
+          <w:sz w:val="32"/>
+          <w:szCs w:val="32"/>
+          <w:lang w:val="vi-VN"/>
+        </w:rPr>
+        <w:t xml:space="preserve"> không bị hạn chế về mặt này.</w:t>
+      </w:r>
+    </w:p>
+    <w:p>
+      <w:pPr>
+        <w:rPr>
+          <w:sz w:val="32"/>
+          <w:szCs w:val="32"/>
+          <w:lang w:val="vi-VN"/>
+        </w:rPr>
+      </w:pPr>
+    </w:p>
+    <w:p>
+      <w:pPr>
+        <w:rPr>
+          <w:sz w:val="32"/>
+          <w:szCs w:val="32"/>
+          <w:lang w:val="vi-VN"/>
+        </w:rPr>
+      </w:pPr>
+      <w:r>
+        <w:rPr>
+          <w:sz w:val="32"/>
+          <w:szCs w:val="32"/>
+          <w:lang w:val="vi-VN"/>
+        </w:rPr>
+        <w:t xml:space="preserve">Một sự khác biệt cơ bản giữa use case nghiệp vụ và use case hệ thống là use case nghiệp vụ thường được thực hiện bởi nhiều người, trong khi use case hệ thống được thực hiện bởi một số ít (đôi khi chỉ một) nhân viên. Thực tế là nếu use case hệ thống sẽ được thực hiện bởi nhiều </w:t>
       </w:r>
       <w:r>
         <w:rPr>
@@ -932,55 +990,71 @@
           <w:szCs w:val="32"/>
           <w:lang w:val="vi-VN"/>
         </w:rPr>
-        <w:t xml:space="preserve"> </w:t>
-      </w:r>
-      <w:r>
-        <w:rPr>
-          <w:sz w:val="32"/>
-          <w:szCs w:val="32"/>
-          <w:lang w:val="vi-VN"/>
-        </w:rPr>
-        <w:t>nghiệp vụ</w:t>
-      </w:r>
-      <w:r>
-        <w:rPr>
-          <w:sz w:val="32"/>
-          <w:szCs w:val="32"/>
-          <w:lang w:val="vi-VN"/>
-        </w:rPr>
-        <w:t xml:space="preserve"> có thể phải mất hàng ngày hoặc thậm chí hàng tuần để thực hiện mộ</w:t>
-      </w:r>
-      <w:r>
-        <w:rPr>
-          <w:sz w:val="32"/>
-          <w:szCs w:val="32"/>
-          <w:lang w:val="vi-VN"/>
-        </w:rPr>
-        <w:t>t thể hiện usecase business</w:t>
-      </w:r>
-      <w:r>
-        <w:rPr>
-          <w:sz w:val="32"/>
-          <w:szCs w:val="32"/>
-          <w:lang w:val="vi-VN"/>
-        </w:rPr>
-        <w:t xml:space="preserve">, trong khi </w:t>
-      </w:r>
-      <w:r>
-        <w:rPr>
-          <w:sz w:val="32"/>
-          <w:szCs w:val="32"/>
-          <w:lang w:val="vi-VN"/>
-        </w:rPr>
-        <w:t>usecase</w:t>
-      </w:r>
-      <w:r>
-        <w:rPr>
-          <w:sz w:val="32"/>
-          <w:szCs w:val="32"/>
-          <w:lang w:val="vi-VN"/>
-        </w:rPr>
-        <w:t xml:space="preserve"> hệ thống thường được thực hiện trong một thời gian ngắn, thường là vài phút, với một hoặc một vài </w:t>
+        <w:t xml:space="preserve">, thì họ nên tương tác với hệ thống và đó không phải là tình huống chung. Thông thường, </w:t>
+      </w:r>
+      <w:r>
+        <w:rPr>
+          <w:sz w:val="32"/>
+          <w:szCs w:val="32"/>
+          <w:lang w:val="vi-VN"/>
+        </w:rPr>
+        <w:t>mỗi actor</w:t>
+      </w:r>
+      <w:r>
+        <w:rPr>
+          <w:sz w:val="32"/>
+          <w:szCs w:val="32"/>
+          <w:lang w:val="vi-VN"/>
+        </w:rPr>
+        <w:t xml:space="preserve"> đều truy cập vào hệ thống tại thời điểm thuận tiện, truy cập dữ liệu cần thiết và thực hiện các hành động cần thiết. Điều này dẫn đến một chuỗi </w:t>
+      </w:r>
+      <w:r>
+        <w:rPr>
+          <w:sz w:val="32"/>
+          <w:szCs w:val="32"/>
+          <w:lang w:val="vi-VN"/>
+        </w:rPr>
+        <w:t>usecase</w:t>
+      </w:r>
+      <w:r>
+        <w:rPr>
+          <w:sz w:val="32"/>
+          <w:szCs w:val="32"/>
+          <w:lang w:val="vi-VN"/>
+        </w:rPr>
+        <w:t xml:space="preserve"> hệ thống và không phải </w:t>
+      </w:r>
+      <w:r>
+        <w:rPr>
+          <w:sz w:val="32"/>
+          <w:szCs w:val="32"/>
+          <w:lang w:val="vi-VN"/>
+        </w:rPr>
+        <w:t>usecase</w:t>
+      </w:r>
+      <w:r>
+        <w:rPr>
+          <w:sz w:val="32"/>
+          <w:szCs w:val="32"/>
+          <w:lang w:val="vi-VN"/>
+        </w:rPr>
+        <w:t xml:space="preserve"> đơn lẻ, như được giải thích sau. Tuy nhiên, đôi khi có thể có nhiều </w:t>
+      </w:r>
+      <w:r>
+        <w:rPr>
+          <w:sz w:val="32"/>
+          <w:szCs w:val="32"/>
+          <w:lang w:val="vi-VN"/>
+        </w:rPr>
+        <w:t xml:space="preserve">actor </w:t>
+      </w:r>
+      <w:r>
+        <w:rPr>
+          <w:sz w:val="32"/>
+          <w:szCs w:val="32"/>
+          <w:lang w:val="vi-VN"/>
+        </w:rPr>
+        <w:t xml:space="preserve">có thể trực tuyến; Ví dụ như ở siêu thị khi khách hàng mua hàng, người giám sát có thể được triệu tập để thực hiện hành động mà thủ quỹ không được làm (ví dụ như hủy bán). Vấn đề là người giám sát phải có mặt trực tuyến và các </w:t>
       </w:r>
       <w:r>
         <w:rPr>
@@ -996,161 +1070,90 @@
           <w:szCs w:val="32"/>
           <w:lang w:val="vi-VN"/>
         </w:rPr>
-        <w:t xml:space="preserve"> tương tác với một hệ thống và có được một sự nhất quán Và hoàn thành kết quả cho ít nhất một trong những mục tiêu của họ. </w:t>
-      </w:r>
-      <w:r>
-        <w:rPr>
-          <w:sz w:val="32"/>
-          <w:szCs w:val="32"/>
-          <w:lang w:val="vi-VN"/>
-        </w:rPr>
-        <w:t>Usecase</w:t>
-      </w:r>
-      <w:r>
-        <w:rPr>
-          <w:sz w:val="32"/>
-          <w:szCs w:val="32"/>
-          <w:lang w:val="vi-VN"/>
-        </w:rPr>
-        <w:t xml:space="preserve"> hệ thống cũng phải được thực hiện mà không bị gián đoạn trong khi </w:t>
-      </w:r>
-      <w:r>
-        <w:rPr>
-          <w:sz w:val="32"/>
-          <w:szCs w:val="32"/>
-          <w:lang w:val="vi-VN"/>
-        </w:rPr>
-        <w:t>usecase</w:t>
-      </w:r>
-      <w:r>
-        <w:rPr>
-          <w:sz w:val="32"/>
-          <w:szCs w:val="32"/>
-          <w:lang w:val="vi-VN"/>
-        </w:rPr>
-        <w:t xml:space="preserve"> </w:t>
-      </w:r>
-      <w:r>
-        <w:rPr>
-          <w:sz w:val="32"/>
-          <w:szCs w:val="32"/>
-          <w:lang w:val="vi-VN"/>
-        </w:rPr>
-        <w:t>nghiệp vụ</w:t>
-      </w:r>
-      <w:r>
-        <w:rPr>
-          <w:sz w:val="32"/>
-          <w:szCs w:val="32"/>
-          <w:lang w:val="vi-VN"/>
-        </w:rPr>
-        <w:t xml:space="preserve"> không bị hạn chế về mặt này.</w:t>
-      </w:r>
-    </w:p>
-    <w:p>
-      <w:pPr>
-        <w:rPr>
-          <w:sz w:val="32"/>
-          <w:szCs w:val="32"/>
-          <w:lang w:val="vi-VN"/>
-        </w:rPr>
-      </w:pPr>
-    </w:p>
-    <w:p>
-      <w:pPr>
-        <w:rPr>
-          <w:sz w:val="32"/>
-          <w:szCs w:val="32"/>
-          <w:lang w:val="vi-VN"/>
-        </w:rPr>
-      </w:pPr>
-      <w:r>
-        <w:rPr>
-          <w:sz w:val="32"/>
-          <w:szCs w:val="32"/>
-          <w:lang w:val="vi-VN"/>
-        </w:rPr>
-        <w:t xml:space="preserve">Một sự khác biệt cơ bản giữa </w:t>
-      </w:r>
-      <w:r>
-        <w:rPr>
-          <w:sz w:val="32"/>
-          <w:szCs w:val="32"/>
-          <w:lang w:val="vi-VN"/>
-        </w:rPr>
-        <w:t xml:space="preserve">use case nghiệp vụ </w:t>
-      </w:r>
-      <w:r>
-        <w:rPr>
-          <w:sz w:val="32"/>
-          <w:szCs w:val="32"/>
-          <w:lang w:val="vi-VN"/>
-        </w:rPr>
-        <w:t xml:space="preserve">và </w:t>
-      </w:r>
-      <w:r>
-        <w:rPr>
-          <w:sz w:val="32"/>
-          <w:szCs w:val="32"/>
-          <w:lang w:val="vi-VN"/>
-        </w:rPr>
-        <w:t>use case hệ thống</w:t>
-      </w:r>
-      <w:r>
-        <w:rPr>
-          <w:sz w:val="32"/>
-          <w:szCs w:val="32"/>
-          <w:lang w:val="vi-VN"/>
-        </w:rPr>
-        <w:t xml:space="preserve"> là </w:t>
-      </w:r>
-      <w:r>
-        <w:rPr>
-          <w:sz w:val="32"/>
-          <w:szCs w:val="32"/>
-          <w:lang w:val="vi-VN"/>
-        </w:rPr>
-        <w:t>use case nghiệp vụ</w:t>
-      </w:r>
-      <w:r>
-        <w:rPr>
-          <w:sz w:val="32"/>
-          <w:szCs w:val="32"/>
-          <w:lang w:val="vi-VN"/>
-        </w:rPr>
-        <w:t xml:space="preserve"> thường được thực hiện bởi nhiều ngườ</w:t>
-      </w:r>
-      <w:r>
-        <w:rPr>
-          <w:sz w:val="32"/>
-          <w:szCs w:val="32"/>
-          <w:lang w:val="vi-VN"/>
-        </w:rPr>
-        <w:t>i, trong khi use case hệ thống</w:t>
-      </w:r>
-      <w:r>
-        <w:rPr>
-          <w:sz w:val="32"/>
-          <w:szCs w:val="32"/>
-          <w:lang w:val="vi-VN"/>
-        </w:rPr>
-        <w:t xml:space="preserve"> được thực hiện bởi một số ít (đôi khi chỉ một) nhân viên. Thực tế là nếu </w:t>
-      </w:r>
-      <w:r>
-        <w:rPr>
-          <w:sz w:val="32"/>
-          <w:szCs w:val="32"/>
-          <w:lang w:val="vi-VN"/>
-        </w:rPr>
-        <w:t xml:space="preserve">use case hệ thống </w:t>
-      </w:r>
-      <w:r>
-        <w:rPr>
-          <w:sz w:val="32"/>
-          <w:szCs w:val="32"/>
-          <w:lang w:val="vi-VN"/>
-        </w:rPr>
-        <w:t xml:space="preserve">sẽ được thực hiện bởi nhiều </w:t>
+        <w:t xml:space="preserve"> khác phải đợi cô ấy xuất hiện trước khi tiếp tục.</w:t>
+      </w:r>
+    </w:p>
+    <w:p>
+      <w:pPr>
+        <w:rPr>
+          <w:sz w:val="32"/>
+          <w:szCs w:val="32"/>
+          <w:lang w:val="vi-VN"/>
+        </w:rPr>
+      </w:pPr>
+      <w:r>
+        <w:rPr>
+          <w:sz w:val="32"/>
+          <w:szCs w:val="32"/>
+          <w:lang w:val="vi-VN"/>
+        </w:rPr>
+        <w:t>Mặt khác, các hệ thống tính toán bên ngoài có thể được coi là các tác nhân trực tuyến, vì chúng có liên tục. Ví dụ, có thể giả định rằng một nhà khai thác thẻ tín dụng có thể truy cập trực tuyến liên tục. Hiện tại, khách hàng quyết định thanh toán bằng thẻ tín dụng của mình, nhà khai thác thẻ tín dụng sẽ có mặt.</w:t>
+      </w:r>
+    </w:p>
+    <w:p>
+      <w:pPr>
+        <w:rPr>
+          <w:sz w:val="32"/>
+          <w:szCs w:val="32"/>
+          <w:lang w:val="vi-VN"/>
+        </w:rPr>
+      </w:pPr>
+      <w:r>
+        <w:rPr>
+          <w:sz w:val="32"/>
+          <w:szCs w:val="32"/>
+          <w:lang w:val="vi-VN"/>
+        </w:rPr>
+        <w:t xml:space="preserve">Một </w:t>
+      </w:r>
+      <w:r>
+        <w:rPr>
+          <w:sz w:val="32"/>
+          <w:szCs w:val="32"/>
+          <w:lang w:val="vi-VN"/>
+        </w:rPr>
+        <w:t>usecase</w:t>
+      </w:r>
+      <w:r>
+        <w:rPr>
+          <w:sz w:val="32"/>
+          <w:szCs w:val="32"/>
+          <w:lang w:val="vi-VN"/>
+        </w:rPr>
+        <w:t xml:space="preserve"> hệ thống cấp cao được đại diện bởi một cái tên bên trong một hình elip. </w:t>
+      </w:r>
+    </w:p>
+    <w:p>
+      <w:pPr>
+        <w:rPr>
+          <w:sz w:val="32"/>
+          <w:szCs w:val="32"/>
+          <w:lang w:val="vi-VN"/>
+        </w:rPr>
+      </w:pPr>
+      <w:r>
+        <w:rPr>
+          <w:sz w:val="32"/>
+          <w:szCs w:val="32"/>
+          <w:lang w:val="vi-VN"/>
+        </w:rPr>
+        <w:t xml:space="preserve">Trong sơ đồ trong Hình 3.1, các hình elip biểu thị </w:t>
+      </w:r>
+      <w:r>
+        <w:rPr>
+          <w:sz w:val="32"/>
+          <w:szCs w:val="32"/>
+          <w:lang w:val="vi-VN"/>
+        </w:rPr>
+        <w:t>usecase</w:t>
+      </w:r>
+      <w:r>
+        <w:rPr>
+          <w:sz w:val="32"/>
+          <w:szCs w:val="32"/>
+          <w:lang w:val="vi-VN"/>
+        </w:rPr>
+        <w:t xml:space="preserve"> hệ thống. Theo mặc định, một </w:t>
       </w:r>
       <w:r>
         <w:rPr>
@@ -1166,282 +1169,109 @@
           <w:szCs w:val="32"/>
           <w:lang w:val="vi-VN"/>
         </w:rPr>
-        <w:t xml:space="preserve">, thì họ nên tương tác với hệ thống và đó không phải là tình huống chung. Thông thường, </w:t>
-      </w:r>
-      <w:r>
-        <w:rPr>
-          <w:sz w:val="32"/>
-          <w:szCs w:val="32"/>
-          <w:lang w:val="vi-VN"/>
-        </w:rPr>
-        <w:t>mỗi actor</w:t>
-      </w:r>
-      <w:r>
-        <w:rPr>
-          <w:sz w:val="32"/>
-          <w:szCs w:val="32"/>
-          <w:lang w:val="vi-VN"/>
-        </w:rPr>
-        <w:t xml:space="preserve"> đều truy cập vào hệ thống tại thời điểm thuận tiện, truy cập dữ liệu cần thiết và thực hiện các hành động cần thiết. Điều này dẫn đến một chuỗi </w:t>
-      </w:r>
-      <w:r>
-        <w:rPr>
-          <w:sz w:val="32"/>
-          <w:szCs w:val="32"/>
-          <w:lang w:val="vi-VN"/>
-        </w:rPr>
-        <w:t>usecase</w:t>
-      </w:r>
-      <w:r>
-        <w:rPr>
-          <w:sz w:val="32"/>
-          <w:szCs w:val="32"/>
-          <w:lang w:val="vi-VN"/>
-        </w:rPr>
-        <w:t xml:space="preserve"> hệ thống và không phải </w:t>
-      </w:r>
-      <w:r>
-        <w:rPr>
-          <w:sz w:val="32"/>
-          <w:szCs w:val="32"/>
-          <w:lang w:val="vi-VN"/>
-        </w:rPr>
-        <w:t>usecase</w:t>
-      </w:r>
-      <w:r>
-        <w:rPr>
-          <w:sz w:val="32"/>
-          <w:szCs w:val="32"/>
-          <w:lang w:val="vi-VN"/>
-        </w:rPr>
-        <w:t xml:space="preserve"> đơn lẻ, như được giải thích sau. Tuy nhiên, đôi khi có thể có nhiều </w:t>
-      </w:r>
-      <w:r>
-        <w:rPr>
-          <w:sz w:val="32"/>
-          <w:szCs w:val="32"/>
-          <w:lang w:val="vi-VN"/>
-        </w:rPr>
-        <w:t xml:space="preserve">actor </w:t>
-      </w:r>
-      <w:r>
-        <w:rPr>
-          <w:sz w:val="32"/>
-          <w:szCs w:val="32"/>
-          <w:lang w:val="vi-VN"/>
-        </w:rPr>
-        <w:t xml:space="preserve">có thể trực tuyến; Ví dụ như ở siêu thị khi khách hàng mua hàng, người giám sát có thể được triệu tập để thực hiện hành động mà thủ quỹ không được làm (ví dụ như hủy bán). Vấn đề là người giám sát phải có mặt trực tuyến và các </w:t>
-      </w:r>
-      <w:r>
-        <w:rPr>
-          <w:sz w:val="32"/>
-          <w:szCs w:val="32"/>
-          <w:lang w:val="vi-VN"/>
-        </w:rPr>
-        <w:t>actor</w:t>
-      </w:r>
-      <w:r>
-        <w:rPr>
-          <w:sz w:val="32"/>
-          <w:szCs w:val="32"/>
-          <w:lang w:val="vi-VN"/>
-        </w:rPr>
-        <w:t xml:space="preserve"> khác phải đợi cô ấy xuất hiện trước khi tiếp tục.</w:t>
-      </w:r>
-    </w:p>
-    <w:p>
-      <w:pPr>
-        <w:rPr>
-          <w:sz w:val="32"/>
-          <w:szCs w:val="32"/>
-          <w:lang w:val="vi-VN"/>
-        </w:rPr>
-      </w:pPr>
-      <w:r>
-        <w:rPr>
-          <w:sz w:val="32"/>
-          <w:szCs w:val="32"/>
-          <w:lang w:val="vi-VN"/>
-        </w:rPr>
-        <w:t>Mặt khác, các hệ thống tính toán bên ngoài có thể được coi là các tác nhân trực tuyến, vì chúng có liên tục. Ví dụ, có thể giả định rằng một nhà khai thác thẻ tín dụng có thể truy cập trực tuyến liên tục. Hiện tại, khách hàng quyết định thanh toán bằng thẻ tín dụng của mình, nhà khai thác thẻ tín dụng sẽ có mặt.</w:t>
-      </w:r>
-    </w:p>
-    <w:p>
-      <w:pPr>
-        <w:rPr>
-          <w:sz w:val="32"/>
-          <w:szCs w:val="32"/>
-          <w:lang w:val="vi-VN"/>
-        </w:rPr>
-      </w:pPr>
-      <w:r>
-        <w:rPr>
-          <w:sz w:val="32"/>
-          <w:szCs w:val="32"/>
-          <w:lang w:val="vi-VN"/>
-        </w:rPr>
-        <w:t xml:space="preserve">Một </w:t>
-      </w:r>
-      <w:r>
-        <w:rPr>
-          <w:sz w:val="32"/>
-          <w:szCs w:val="32"/>
-          <w:lang w:val="vi-VN"/>
-        </w:rPr>
-        <w:t>usecase</w:t>
-      </w:r>
-      <w:r>
-        <w:rPr>
-          <w:sz w:val="32"/>
-          <w:szCs w:val="32"/>
-          <w:lang w:val="vi-VN"/>
-        </w:rPr>
-        <w:t xml:space="preserve"> hệ thống cấp cao được đại diện bởi một cái tên bên trong một hình elip. Nó thường liên quan đến một hoặc nhiều </w:t>
-      </w:r>
-      <w:r>
-        <w:rPr>
-          <w:sz w:val="32"/>
-          <w:szCs w:val="32"/>
-          <w:lang w:val="vi-VN"/>
-        </w:rPr>
-        <w:t>actor</w:t>
-      </w:r>
-      <w:r>
-        <w:rPr>
-          <w:sz w:val="32"/>
-          <w:szCs w:val="32"/>
-          <w:lang w:val="vi-VN"/>
-        </w:rPr>
-        <w:t xml:space="preserve"> như trong hình 3.1.</w:t>
-      </w:r>
-    </w:p>
-    <w:p>
-      <w:pPr>
-        <w:rPr>
-          <w:sz w:val="32"/>
-          <w:szCs w:val="32"/>
-          <w:lang w:val="vi-VN"/>
-        </w:rPr>
-      </w:pPr>
-      <w:r>
-        <w:rPr>
-          <w:sz w:val="32"/>
-          <w:szCs w:val="32"/>
-          <w:lang w:val="vi-VN"/>
-        </w:rPr>
-        <w:t xml:space="preserve">Trong sơ đồ trong Hình 3.1, các hình elip biểu thị </w:t>
-      </w:r>
-      <w:r>
-        <w:rPr>
-          <w:sz w:val="32"/>
-          <w:szCs w:val="32"/>
-          <w:lang w:val="vi-VN"/>
-        </w:rPr>
-        <w:t>usecase</w:t>
-      </w:r>
-      <w:r>
-        <w:rPr>
-          <w:sz w:val="32"/>
-          <w:szCs w:val="32"/>
-          <w:lang w:val="vi-VN"/>
-        </w:rPr>
-        <w:t xml:space="preserve"> hệ thống. Theo mặc định, một </w:t>
-      </w:r>
-      <w:r>
-        <w:rPr>
-          <w:sz w:val="32"/>
-          <w:szCs w:val="32"/>
-          <w:lang w:val="vi-VN"/>
-        </w:rPr>
-        <w:t>actor</w:t>
-      </w:r>
-      <w:r>
-        <w:rPr>
-          <w:sz w:val="32"/>
-          <w:szCs w:val="32"/>
-          <w:lang w:val="vi-VN"/>
-        </w:rPr>
-        <w:t xml:space="preserve"> là một vai trò được thực hiện bởi con người. Các loại </w:t>
-      </w:r>
-      <w:r>
-        <w:rPr>
-          <w:sz w:val="32"/>
-          <w:szCs w:val="32"/>
-          <w:lang w:val="vi-VN"/>
-        </w:rPr>
-        <w:t>actor</w:t>
-      </w:r>
-      <w:r>
-        <w:rPr>
-          <w:sz w:val="32"/>
-          <w:szCs w:val="32"/>
-          <w:lang w:val="vi-VN"/>
-        </w:rPr>
-        <w:t xml:space="preserve"> khác có thể được đại diện bởi việc sử dụng các khuôn mẫu, như thể hiện trong hình 3.1, trong đó stereotype {systemc chỉ ra rằng toán tử thẻ tín dụng là một hệ thống bên ngoài chứ không phải là con người.</w:t>
-      </w:r>
-    </w:p>
-    <w:p>
-      <w:pPr>
-        <w:rPr>
-          <w:sz w:val="32"/>
-          <w:szCs w:val="32"/>
-          <w:lang w:val="vi-VN"/>
-        </w:rPr>
-      </w:pPr>
-    </w:p>
-    <w:p>
-      <w:pPr>
-        <w:rPr>
-          <w:sz w:val="32"/>
-          <w:szCs w:val="32"/>
-          <w:lang w:val="vi-VN"/>
-        </w:rPr>
-      </w:pPr>
-    </w:p>
-    <w:p>
-      <w:pPr>
-        <w:rPr>
-          <w:sz w:val="32"/>
-          <w:szCs w:val="32"/>
-          <w:lang w:val="vi-VN"/>
-        </w:rPr>
-      </w:pPr>
-    </w:p>
-    <w:p>
-      <w:pPr>
-        <w:rPr>
-          <w:sz w:val="32"/>
-          <w:szCs w:val="32"/>
-          <w:lang w:val="vi-VN"/>
-        </w:rPr>
-      </w:pPr>
-    </w:p>
-    <w:p>
-      <w:pPr>
-        <w:outlineLvl w:val="0"/>
-        <w:rPr>
-          <w:sz w:val="32"/>
-          <w:szCs w:val="32"/>
-          <w:lang w:val="vi-VN"/>
-        </w:rPr>
-      </w:pPr>
-      <w:r>
-        <w:rPr>
-          <w:sz w:val="32"/>
-          <w:szCs w:val="32"/>
-          <w:lang w:val="vi-VN"/>
-        </w:rPr>
-        <w:t>HÌNH</w:t>
-      </w:r>
-    </w:p>
-    <w:p>
-      <w:pPr>
-        <w:rPr>
-          <w:sz w:val="32"/>
-          <w:szCs w:val="32"/>
-          <w:lang w:val="vi-VN"/>
-        </w:rPr>
-      </w:pPr>
+        <w:t xml:space="preserve"> là một vai trò được thực hiện bởi con người. </w:t>
+      </w:r>
+      <w:r>
+        <w:rPr>
+          <w:sz w:val="32"/>
+          <w:szCs w:val="32"/>
+          <w:lang w:val="vi-VN"/>
+        </w:rPr>
+        <w:t>Ví dụ một nhân viên pha chế đồ uống là một actor. Và họ sẽ làm được những công việc như đã vẽ trong hình eclipse.</w:t>
+      </w:r>
+    </w:p>
+    <w:p>
+      <w:pPr>
+        <w:rPr>
+          <w:sz w:val="32"/>
+          <w:szCs w:val="32"/>
+          <w:lang w:val="vi-VN"/>
+        </w:rPr>
+      </w:pPr>
+    </w:p>
+    <w:p>
+      <w:pPr>
+        <w:rPr>
+          <w:sz w:val="32"/>
+          <w:szCs w:val="32"/>
+          <w:lang w:val="vi-VN"/>
+        </w:rPr>
+      </w:pPr>
+    </w:p>
+    <w:p>
+      <w:pPr>
+        <w:rPr>
+          <w:sz w:val="32"/>
+          <w:szCs w:val="32"/>
+          <w:lang w:val="vi-VN"/>
+        </w:rPr>
+      </w:pPr>
+    </w:p>
+    <w:p>
+      <w:pPr>
+        <w:rPr>
+          <w:sz w:val="32"/>
+          <w:szCs w:val="32"/>
+          <w:lang w:val="vi-VN"/>
+        </w:rPr>
+      </w:pPr>
+    </w:p>
+    <w:p>
+      <w:pPr>
+        <w:rPr>
+          <w:sz w:val="32"/>
+          <w:szCs w:val="32"/>
+          <w:lang w:val="vi-VN"/>
+        </w:rPr>
+      </w:pPr>
+      <w:r>
+        <w:rPr>
+          <w:noProof/>
+          <w:sz w:val="32"/>
+          <w:szCs w:val="32"/>
+        </w:rPr>
+        <w:drawing>
+          <wp:inline distT="0" distB="0" distL="0" distR="0" wp14:anchorId="7D8A64AE" wp14:editId="35E8FF25">
+            <wp:extent cx="5309235" cy="2616200"/>
+            <wp:effectExtent l="0" t="0" r="0" b="0"/>
+            <wp:docPr id="1" name="Picture 1"/>
+            <wp:cNvGraphicFramePr>
+              <a:graphicFrameLocks xmlns:a="http://schemas.openxmlformats.org/drawingml/2006/main" noChangeAspect="1"/>
+            </wp:cNvGraphicFramePr>
+            <a:graphic xmlns:a="http://schemas.openxmlformats.org/drawingml/2006/main">
+              <a:graphicData uri="http://schemas.openxmlformats.org/drawingml/2006/picture">
+                <pic:pic xmlns:pic="http://schemas.openxmlformats.org/drawingml/2006/picture">
+                  <pic:nvPicPr>
+                    <pic:cNvPr id="1" name="Screen Shot 2017-08-21 at 11.15.13 PM.png"/>
+                    <pic:cNvPicPr/>
+                  </pic:nvPicPr>
+                  <pic:blipFill>
+                    <a:blip r:embed="rId5">
+                      <a:extLst>
+                        <a:ext uri="{28A0092B-C50C-407E-A947-70E740481C1C}">
+                          <a14:useLocalDpi xmlns:a14="http://schemas.microsoft.com/office/drawing/2010/main" val="0"/>
+                        </a:ext>
+                      </a:extLst>
+                    </a:blip>
+                    <a:stretch>
+                      <a:fillRect/>
+                    </a:stretch>
+                  </pic:blipFill>
+                  <pic:spPr>
+                    <a:xfrm>
+                      <a:off x="0" y="0"/>
+                      <a:ext cx="5309235" cy="2616200"/>
+                    </a:xfrm>
+                    <a:prstGeom prst="rect">
+                      <a:avLst/>
+                    </a:prstGeom>
+                  </pic:spPr>
+                </pic:pic>
+              </a:graphicData>
+            </a:graphic>
+          </wp:inline>
+        </w:drawing>
+      </w:r>
     </w:p>
     <w:p>
       <w:pPr>
@@ -1888,17 +1718,65 @@
           <w:szCs w:val="32"/>
           <w:lang w:val="vi-VN"/>
         </w:rPr>
-        <w:t>HÌNH</w:t>
-      </w:r>
-    </w:p>
-    <w:p>
-      <w:pPr>
-        <w:rPr>
-          <w:sz w:val="32"/>
-          <w:szCs w:val="32"/>
-          <w:lang w:val="vi-VN"/>
-        </w:rPr>
-      </w:pPr>
+        <w:t>Ví dự như nhân viên quản lý kho, họ có thêm chỉnh xoá sửa nhà cung cấp (CRUD)</w:t>
+      </w:r>
+    </w:p>
+    <w:p>
+      <w:pPr>
+        <w:rPr>
+          <w:sz w:val="32"/>
+          <w:szCs w:val="32"/>
+          <w:lang w:val="vi-VN"/>
+        </w:rPr>
+      </w:pPr>
+      <w:r>
+        <w:rPr>
+          <w:noProof/>
+          <w:sz w:val="32"/>
+          <w:szCs w:val="32"/>
+        </w:rPr>
+        <w:drawing>
+          <wp:inline distT="0" distB="0" distL="0" distR="0" wp14:anchorId="2F758F04" wp14:editId="3979FF94">
+            <wp:extent cx="5194935" cy="3244850"/>
+            <wp:effectExtent l="0" t="0" r="12065" b="6350"/>
+            <wp:docPr id="2" name="Picture 2"/>
+            <wp:cNvGraphicFramePr>
+              <a:graphicFrameLocks xmlns:a="http://schemas.openxmlformats.org/drawingml/2006/main" noChangeAspect="1"/>
+            </wp:cNvGraphicFramePr>
+            <a:graphic xmlns:a="http://schemas.openxmlformats.org/drawingml/2006/main">
+              <a:graphicData uri="http://schemas.openxmlformats.org/drawingml/2006/picture">
+                <pic:pic xmlns:pic="http://schemas.openxmlformats.org/drawingml/2006/picture">
+                  <pic:nvPicPr>
+                    <pic:cNvPr id="2" name="Screen Shot 2017-08-21 at 11.16.37 PM.png"/>
+                    <pic:cNvPicPr/>
+                  </pic:nvPicPr>
+                  <pic:blipFill>
+                    <a:blip r:embed="rId6">
+                      <a:extLst>
+                        <a:ext uri="{28A0092B-C50C-407E-A947-70E740481C1C}">
+                          <a14:useLocalDpi xmlns:a14="http://schemas.microsoft.com/office/drawing/2010/main" val="0"/>
+                        </a:ext>
+                      </a:extLst>
+                    </a:blip>
+                    <a:stretch>
+                      <a:fillRect/>
+                    </a:stretch>
+                  </pic:blipFill>
+                  <pic:spPr>
+                    <a:xfrm>
+                      <a:off x="0" y="0"/>
+                      <a:ext cx="5209203" cy="3253762"/>
+                    </a:xfrm>
+                    <a:prstGeom prst="rect">
+                      <a:avLst/>
+                    </a:prstGeom>
+                  </pic:spPr>
+                </pic:pic>
+              </a:graphicData>
+            </a:graphic>
+          </wp:inline>
+        </w:drawing>
+      </w:r>
     </w:p>
     <w:p>
       <w:pPr>
@@ -2445,59 +2323,110 @@
           <w:szCs w:val="32"/>
           <w:lang w:val="vi-VN"/>
         </w:rPr>
-        <w:t xml:space="preserve"> hệ thống khác nhau, như thể hiện trong Hình 3.3 nơi đã giới thiệu </w:t>
-      </w:r>
-      <w:r>
-        <w:rPr>
-          <w:sz w:val="32"/>
-          <w:szCs w:val="32"/>
-          <w:lang w:val="vi-VN"/>
-        </w:rPr>
-        <w:t>usecase</w:t>
-      </w:r>
-      <w:r>
-        <w:rPr>
-          <w:sz w:val="32"/>
-          <w:szCs w:val="32"/>
-          <w:lang w:val="vi-VN"/>
-        </w:rPr>
-        <w:t xml:space="preserve"> Gửi sách.</w:t>
-      </w:r>
-    </w:p>
-    <w:p>
-      <w:pPr>
-        <w:rPr>
-          <w:sz w:val="32"/>
-          <w:szCs w:val="32"/>
-          <w:lang w:val="vi-VN"/>
-        </w:rPr>
-      </w:pPr>
-    </w:p>
-    <w:p>
-      <w:pPr>
-        <w:rPr>
-          <w:sz w:val="32"/>
-          <w:szCs w:val="32"/>
-          <w:lang w:val="vi-VN"/>
-        </w:rPr>
-      </w:pPr>
-      <w:r>
-        <w:rPr>
-          <w:sz w:val="32"/>
-          <w:szCs w:val="32"/>
-          <w:lang w:val="vi-VN"/>
-        </w:rPr>
-        <w:t>HÌNH</w:t>
-      </w:r>
-    </w:p>
-    <w:p>
-      <w:pPr>
-        <w:rPr>
-          <w:sz w:val="32"/>
-          <w:szCs w:val="32"/>
-          <w:lang w:val="vi-VN"/>
-        </w:rPr>
-      </w:pPr>
+        <w:t xml:space="preserve"> hệ thống khác nhau</w:t>
+      </w:r>
+    </w:p>
+    <w:p>
+      <w:pPr>
+        <w:rPr>
+          <w:sz w:val="32"/>
+          <w:szCs w:val="32"/>
+          <w:lang w:val="vi-VN"/>
+        </w:rPr>
+      </w:pPr>
+    </w:p>
+    <w:p>
+      <w:pPr>
+        <w:rPr>
+          <w:sz w:val="32"/>
+          <w:szCs w:val="32"/>
+          <w:lang w:val="vi-VN"/>
+        </w:rPr>
+      </w:pPr>
+      <w:r>
+        <w:rPr>
+          <w:sz w:val="32"/>
+          <w:szCs w:val="32"/>
+          <w:lang w:val="vi-VN"/>
+        </w:rPr>
+        <w:t>VD: Việc in báo cáo doanh thu là một phần nghiệp vụ được extend từ việc báo cáo doanh thu (Sau khi báo cáo doanh thu thì tiến hành in)</w:t>
+      </w:r>
+      <w:r>
+        <w:rPr>
+          <w:sz w:val="32"/>
+          <w:szCs w:val="32"/>
+          <w:lang w:val="vi-VN"/>
+        </w:rPr>
+        <w:t xml:space="preserve"> </w:t>
+      </w:r>
+    </w:p>
+    <w:p>
+      <w:pPr>
+        <w:rPr>
+          <w:sz w:val="32"/>
+          <w:szCs w:val="32"/>
+          <w:lang w:val="vi-VN"/>
+        </w:rPr>
+      </w:pPr>
+    </w:p>
+    <w:p>
+      <w:pPr>
+        <w:rPr>
+          <w:sz w:val="32"/>
+          <w:szCs w:val="32"/>
+          <w:lang w:val="vi-VN"/>
+        </w:rPr>
+      </w:pPr>
+      <w:r>
+        <w:rPr>
+          <w:noProof/>
+          <w:sz w:val="32"/>
+          <w:szCs w:val="32"/>
+        </w:rPr>
+        <w:drawing>
+          <wp:inline distT="0" distB="0" distL="0" distR="0" wp14:anchorId="09FF69BC" wp14:editId="7EF6B843">
+            <wp:extent cx="4841007" cy="3685540"/>
+            <wp:effectExtent l="0" t="0" r="10795" b="0"/>
+            <wp:docPr id="3" name="Picture 3"/>
+            <wp:cNvGraphicFramePr>
+              <a:graphicFrameLocks xmlns:a="http://schemas.openxmlformats.org/drawingml/2006/main" noChangeAspect="1"/>
+            </wp:cNvGraphicFramePr>
+            <a:graphic xmlns:a="http://schemas.openxmlformats.org/drawingml/2006/main">
+              <a:graphicData uri="http://schemas.openxmlformats.org/drawingml/2006/picture">
+                <pic:pic xmlns:pic="http://schemas.openxmlformats.org/drawingml/2006/picture">
+                  <pic:nvPicPr>
+                    <pic:cNvPr id="3" name="Screen Shot 2017-08-21 at 11.18.38 PM.png"/>
+                    <pic:cNvPicPr/>
+                  </pic:nvPicPr>
+                  <pic:blipFill>
+                    <a:blip r:embed="rId7">
+                      <a:extLst>
+                        <a:ext uri="{28A0092B-C50C-407E-A947-70E740481C1C}">
+                          <a14:useLocalDpi xmlns:a14="http://schemas.microsoft.com/office/drawing/2010/main" val="0"/>
+                        </a:ext>
+                      </a:extLst>
+                    </a:blip>
+                    <a:stretch>
+                      <a:fillRect/>
+                    </a:stretch>
+                  </pic:blipFill>
+                  <pic:spPr>
+                    <a:xfrm>
+                      <a:off x="0" y="0"/>
+                      <a:ext cx="4855925" cy="3696898"/>
+                    </a:xfrm>
+                    <a:prstGeom prst="rect">
+                      <a:avLst/>
+                    </a:prstGeom>
+                  </pic:spPr>
+                </pic:pic>
+              </a:graphicData>
+            </a:graphic>
+          </wp:inline>
+        </w:drawing>
+      </w:r>
+      <w:bookmarkStart w:id="0" w:name="_GoBack"/>
+      <w:bookmarkEnd w:id="0"/>
     </w:p>
     <w:p>
       <w:pPr>
@@ -4226,21 +4155,7 @@
           <w:sz w:val="32"/>
           <w:szCs w:val="32"/>
         </w:rPr>
-        <w:t xml:space="preserve"> tương tác với các </w:t>
-      </w:r>
-      <w:r>
-        <w:rPr>
-          <w:sz w:val="32"/>
-          <w:szCs w:val="32"/>
-        </w:rPr>
-        <w:t>usecase</w:t>
-      </w:r>
-      <w:r>
-        <w:rPr>
-          <w:sz w:val="32"/>
-          <w:szCs w:val="32"/>
-        </w:rPr>
-        <w:t xml:space="preserve"> sẽ được tự động.</w:t>
+        <w:t xml:space="preserve"> tương tác với các usecase sẽ được tự động.</w:t>
       </w:r>
     </w:p>
     <w:p>
@@ -4274,21 +4189,7 @@
           <w:sz w:val="32"/>
           <w:szCs w:val="32"/>
         </w:rPr>
-        <w:t xml:space="preserve"> mà sẽ không được tự động hóa, nhưng nó tương tác với một </w:t>
-      </w:r>
-      <w:r>
-        <w:rPr>
-          <w:sz w:val="32"/>
-          <w:szCs w:val="32"/>
-        </w:rPr>
-        <w:t>usecase</w:t>
-      </w:r>
-      <w:r>
-        <w:rPr>
-          <w:sz w:val="32"/>
-          <w:szCs w:val="32"/>
-        </w:rPr>
-        <w:t xml:space="preserve"> sẽ được.</w:t>
+        <w:t xml:space="preserve"> mà sẽ không được tự động hóa, nhưng nó tương tác với một usecase sẽ được.</w:t>
       </w:r>
     </w:p>
     <w:p>
@@ -4385,14 +4286,7 @@
           <w:sz w:val="32"/>
           <w:szCs w:val="32"/>
         </w:rPr>
-        <w:t xml:space="preserve"> mà không tương tác với bất kỳ </w:t>
-      </w:r>
-      <w:r>
-        <w:rPr>
-          <w:sz w:val="32"/>
-          <w:szCs w:val="32"/>
-        </w:rPr>
-        <w:t>usecase</w:t>
+        <w:t xml:space="preserve"> mà không tương tác với bất kỳ usecase</w:t>
       </w:r>
     </w:p>
     <w:p>
@@ -4841,35 +4735,7 @@
           <w:sz w:val="32"/>
           <w:szCs w:val="32"/>
         </w:rPr>
-        <w:t xml:space="preserve">. Nếu công ty quyết định chỉ nhận đơn đặt hàng sau khi thanh toán được thực hiện thì hai hoạt động đó sẽ tạo thành một </w:t>
-      </w:r>
-      <w:r>
-        <w:rPr>
-          <w:sz w:val="32"/>
-          <w:szCs w:val="32"/>
-        </w:rPr>
-        <w:t>usecase</w:t>
-      </w:r>
-      <w:r>
-        <w:rPr>
-          <w:sz w:val="32"/>
-          <w:szCs w:val="32"/>
-        </w:rPr>
-        <w:t xml:space="preserve"> đơn lẻ. Tuy nhiên, nếu công ty quyết định rằng có thể đăng ký một đơn đặt hàng (lưu một giỏ hàng) và trả tiền cho nó một ngày khác, thì có hai </w:t>
-      </w:r>
-      <w:r>
-        <w:rPr>
-          <w:sz w:val="32"/>
-          <w:szCs w:val="32"/>
-        </w:rPr>
-        <w:t>usecase</w:t>
-      </w:r>
-      <w:r>
-        <w:rPr>
-          <w:sz w:val="32"/>
-          <w:szCs w:val="32"/>
-        </w:rPr>
-        <w:t xml:space="preserve"> khác nhau.</w:t>
+        <w:t>. Nếu công ty quyết định chỉ nhận đơn đặt hàng sau khi thanh toán được thực hiện thì hai hoạt động đó sẽ tạo thành một usecase đơn lẻ. Tuy nhiên, nếu công ty quyết định rằng có thể đăng ký một đơn đặt hàng (lưu một giỏ hàng) và trả tiền cho nó một ngày khác, thì có hai usecase khác nhau.</w:t>
       </w:r>
     </w:p>
     <w:p>
@@ -5130,8 +4996,6 @@
           <w:szCs w:val="32"/>
         </w:rPr>
       </w:pPr>
-      <w:bookmarkStart w:id="0" w:name="_GoBack"/>
-      <w:bookmarkEnd w:id="0"/>
     </w:p>
     <w:p>
       <w:pPr>

</xml_diff>